<commit_message>
Modelo de datos terminado
</commit_message>
<xml_diff>
--- a/Análisis.docx
+++ b/Análisis.docx
@@ -4,7 +4,6 @@
   <w:body>
     <w:p>
       <w:pPr>
-        <w:pStyle w:val="Ttulo1"/>
         <w:jc w:val="center"/>
       </w:pPr>
       <w:r>
@@ -428,7 +427,6 @@
         </w:numPr>
       </w:pPr>
       <w:r>
-        <w:lastRenderedPageBreak/>
         <w:t>Búsqueda de productos:</w:t>
       </w:r>
     </w:p>
@@ -441,6 +439,7 @@
         </w:numPr>
       </w:pPr>
       <w:r>
+        <w:lastRenderedPageBreak/>
         <w:t>Por categoría.</w:t>
       </w:r>
     </w:p>
@@ -1565,9 +1564,7 @@
     <w:p/>
     <w:p>
       <w:r>
-        <w:rPr>
-          <w:highlight w:val="green"/>
-        </w:rPr>
+        <w:lastRenderedPageBreak/>
         <w:t>Tabla Clientes</w:t>
       </w:r>
     </w:p>
@@ -2023,9 +2020,6 @@
     <w:p/>
     <w:p>
       <w:r>
-        <w:rPr>
-          <w:highlight w:val="green"/>
-        </w:rPr>
         <w:t>Tabla Categorías</w:t>
       </w:r>
     </w:p>
@@ -2209,16 +2203,10 @@
     <w:p/>
     <w:p>
       <w:r>
-        <w:rPr>
-          <w:highlight w:val="green"/>
-        </w:rPr>
         <w:t xml:space="preserve">Tabla </w:t>
       </w:r>
       <w:proofErr w:type="spellStart"/>
       <w:r>
-        <w:rPr>
-          <w:highlight w:val="green"/>
-        </w:rPr>
         <w:t>Tipos_clientes</w:t>
       </w:r>
       <w:proofErr w:type="spellEnd"/>
@@ -2361,6 +2349,9 @@
     <w:p/>
     <w:p>
       <w:r>
+        <w:rPr>
+          <w:highlight w:val="green"/>
+        </w:rPr>
         <w:t>Tabla Pedidos</w:t>
       </w:r>
     </w:p>
@@ -2765,46 +2756,46 @@
           </w:tcPr>
           <w:p>
             <w:r>
+              <w:t>Fecha</w:t>
+            </w:r>
+          </w:p>
+        </w:tc>
+        <w:tc>
+          <w:tcPr>
+            <w:tcW w:w="2831" w:type="dxa"/>
+          </w:tcPr>
+          <w:p>
+            <w:pPr>
+              <w:cnfStyle w:val="000000100000" w:firstRow="0" w:lastRow="0" w:firstColumn="0" w:lastColumn="0" w:oddVBand="0" w:evenVBand="0" w:oddHBand="1" w:evenHBand="0" w:firstRowFirstColumn="0" w:firstRowLastColumn="0" w:lastRowFirstColumn="0" w:lastRowLastColumn="0"/>
+            </w:pPr>
+            <w:r>
+              <w:t>Fecha (Obligatorio)</w:t>
+            </w:r>
+          </w:p>
+        </w:tc>
+        <w:tc>
+          <w:tcPr>
+            <w:tcW w:w="3595" w:type="dxa"/>
+          </w:tcPr>
+          <w:p>
+            <w:pPr>
+              <w:cnfStyle w:val="000000100000" w:firstRow="0" w:lastRow="0" w:firstColumn="0" w:lastColumn="0" w:oddVBand="0" w:evenVBand="0" w:oddHBand="1" w:evenHBand="0" w:firstRowFirstColumn="0" w:firstRowLastColumn="0" w:lastRowFirstColumn="0" w:lastRowLastColumn="0"/>
+            </w:pPr>
+            <w:r>
+              <w:t>Fecha de la venta</w:t>
+            </w:r>
+          </w:p>
+        </w:tc>
+      </w:tr>
+      <w:tr>
+        <w:tc>
+          <w:tcPr>
+            <w:cnfStyle w:val="001000000000" w:firstRow="0" w:lastRow="0" w:firstColumn="1" w:lastColumn="0" w:oddVBand="0" w:evenVBand="0" w:oddHBand="0" w:evenHBand="0" w:firstRowFirstColumn="0" w:firstRowLastColumn="0" w:lastRowFirstColumn="0" w:lastRowLastColumn="0"/>
+            <w:tcW w:w="2074" w:type="dxa"/>
+          </w:tcPr>
+          <w:p>
+            <w:r>
               <w:lastRenderedPageBreak/>
-              <w:t>Fecha</w:t>
-            </w:r>
-          </w:p>
-        </w:tc>
-        <w:tc>
-          <w:tcPr>
-            <w:tcW w:w="2831" w:type="dxa"/>
-          </w:tcPr>
-          <w:p>
-            <w:pPr>
-              <w:cnfStyle w:val="000000100000" w:firstRow="0" w:lastRow="0" w:firstColumn="0" w:lastColumn="0" w:oddVBand="0" w:evenVBand="0" w:oddHBand="1" w:evenHBand="0" w:firstRowFirstColumn="0" w:firstRowLastColumn="0" w:lastRowFirstColumn="0" w:lastRowLastColumn="0"/>
-            </w:pPr>
-            <w:r>
-              <w:t>Fecha (Obligatorio)</w:t>
-            </w:r>
-          </w:p>
-        </w:tc>
-        <w:tc>
-          <w:tcPr>
-            <w:tcW w:w="3595" w:type="dxa"/>
-          </w:tcPr>
-          <w:p>
-            <w:pPr>
-              <w:cnfStyle w:val="000000100000" w:firstRow="0" w:lastRow="0" w:firstColumn="0" w:lastColumn="0" w:oddVBand="0" w:evenVBand="0" w:oddHBand="1" w:evenHBand="0" w:firstRowFirstColumn="0" w:firstRowLastColumn="0" w:lastRowFirstColumn="0" w:lastRowLastColumn="0"/>
-            </w:pPr>
-            <w:r>
-              <w:t>Fecha de la venta</w:t>
-            </w:r>
-          </w:p>
-        </w:tc>
-      </w:tr>
-      <w:tr>
-        <w:tc>
-          <w:tcPr>
-            <w:cnfStyle w:val="001000000000" w:firstRow="0" w:lastRow="0" w:firstColumn="1" w:lastColumn="0" w:oddVBand="0" w:evenVBand="0" w:oddHBand="0" w:evenHBand="0" w:firstRowFirstColumn="0" w:firstRowLastColumn="0" w:lastRowFirstColumn="0" w:lastRowLastColumn="0"/>
-            <w:tcW w:w="2074" w:type="dxa"/>
-          </w:tcPr>
-          <w:p>
-            <w:r>
               <w:t>Importe</w:t>
             </w:r>
           </w:p>

</xml_diff>